<commit_message>
rangement + mise en forme rapport
</commit_message>
<xml_diff>
--- a/Projet/rapport_conception.docx
+++ b/Projet/rapport_conception.docx
@@ -371,7 +371,7 @@
     </w:p>
     <w:p>
       <w:pPr>
-        <w:pStyle w:val="TM1"/>
+        <w:pStyle w:val="TDC1"/>
         <w:tabs>
           <w:tab w:val="left" w:pos="440"/>
           <w:tab w:val="right" w:leader="dot" w:pos="9062"/>
@@ -380,29 +380,29 @@
     </w:p>
     <w:p>
       <w:pPr>
-        <w:pStyle w:val="TM1"/>
+        <w:pStyle w:val="TDC1"/>
         <w:tabs>
           <w:tab w:val="right" w:leader="dot" w:pos="9062"/>
         </w:tabs>
         <w:rPr>
           <w:rFonts w:asciiTheme="minorHAnsi" w:eastAsiaTheme="minorEastAsia" w:hAnsiTheme="minorHAnsi"/>
           <w:noProof/>
-          <w:lang w:eastAsia="fr-FR"/>
+          <w:lang w:val="es-ES" w:eastAsia="es-ES"/>
         </w:rPr>
       </w:pPr>
       <w:r>
         <w:fldChar w:fldCharType="begin"/>
       </w:r>
       <w:r>
-        <w:instrText xml:space="preserve"> TOC \o "1-3" \h \z \t "Titre;1" </w:instrText>
+        <w:instrText xml:space="preserve"> TOC \o "1-3" \h \z \t "Título;1" </w:instrText>
       </w:r>
       <w:r>
         <w:fldChar w:fldCharType="separate"/>
       </w:r>
-      <w:hyperlink w:anchor="_Toc119319675" w:history="1">
-        <w:r>
-          <w:rPr>
-            <w:rStyle w:val="Lienhypertexte"/>
+      <w:hyperlink w:anchor="_Toc119411007" w:history="1">
+        <w:r>
+          <w:rPr>
+            <w:rStyle w:val="Hipervnculo"/>
             <w:noProof/>
           </w:rPr>
           <w:t>Introduction</w:t>
@@ -426,7 +426,7 @@
             <w:noProof/>
             <w:webHidden/>
           </w:rPr>
-          <w:instrText xml:space="preserve"> PAGEREF _Toc119319675 \h </w:instrText>
+          <w:instrText xml:space="preserve"> PAGEREF _Toc119411007 \h </w:instrText>
         </w:r>
         <w:r>
           <w:rPr>
@@ -459,7 +459,7 @@
     </w:p>
     <w:p>
       <w:pPr>
-        <w:pStyle w:val="TM1"/>
+        <w:pStyle w:val="TDC1"/>
         <w:tabs>
           <w:tab w:val="left" w:pos="440"/>
           <w:tab w:val="right" w:leader="dot" w:pos="9062"/>
@@ -467,13 +467,13 @@
         <w:rPr>
           <w:rFonts w:asciiTheme="minorHAnsi" w:eastAsiaTheme="minorEastAsia" w:hAnsiTheme="minorHAnsi"/>
           <w:noProof/>
-          <w:lang w:eastAsia="fr-FR"/>
+          <w:lang w:val="es-ES" w:eastAsia="es-ES"/>
         </w:rPr>
       </w:pPr>
-      <w:hyperlink w:anchor="_Toc119319676" w:history="1">
-        <w:r>
-          <w:rPr>
-            <w:rStyle w:val="Lienhypertexte"/>
+      <w:hyperlink w:anchor="_Toc119411008" w:history="1">
+        <w:r>
+          <w:rPr>
+            <w:rStyle w:val="Hipervnculo"/>
             <w:noProof/>
           </w:rPr>
           <w:t>I.</w:t>
@@ -482,16 +482,16 @@
           <w:rPr>
             <w:rFonts w:asciiTheme="minorHAnsi" w:eastAsiaTheme="minorEastAsia" w:hAnsiTheme="minorHAnsi"/>
             <w:noProof/>
-            <w:lang w:eastAsia="fr-FR"/>
+            <w:lang w:val="es-ES" w:eastAsia="es-ES"/>
           </w:rPr>
           <w:tab/>
         </w:r>
         <w:r>
           <w:rPr>
-            <w:rStyle w:val="Lienhypertexte"/>
-            <w:noProof/>
-          </w:rPr>
-          <w:t>Texte courant</w:t>
+            <w:rStyle w:val="Hipervnculo"/>
+            <w:noProof/>
+          </w:rPr>
+          <w:t>Acteurs</w:t>
         </w:r>
         <w:r>
           <w:rPr>
@@ -512,7 +512,7 @@
             <w:noProof/>
             <w:webHidden/>
           </w:rPr>
-          <w:instrText xml:space="preserve"> PAGEREF _Toc119319676 \h </w:instrText>
+          <w:instrText xml:space="preserve"> PAGEREF _Toc119411008 \h </w:instrText>
         </w:r>
         <w:r>
           <w:rPr>
@@ -545,7 +545,7 @@
     </w:p>
     <w:p>
       <w:pPr>
-        <w:pStyle w:val="TM2"/>
+        <w:pStyle w:val="TDC2"/>
         <w:tabs>
           <w:tab w:val="left" w:pos="660"/>
           <w:tab w:val="right" w:leader="dot" w:pos="9062"/>
@@ -553,13 +553,13 @@
         <w:rPr>
           <w:rFonts w:asciiTheme="minorHAnsi" w:eastAsiaTheme="minorEastAsia" w:hAnsiTheme="minorHAnsi"/>
           <w:noProof/>
-          <w:lang w:eastAsia="fr-FR"/>
+          <w:lang w:val="es-ES" w:eastAsia="es-ES"/>
         </w:rPr>
       </w:pPr>
-      <w:hyperlink w:anchor="_Toc119319677" w:history="1">
-        <w:r>
-          <w:rPr>
-            <w:rStyle w:val="Lienhypertexte"/>
+      <w:hyperlink w:anchor="_Toc119411009" w:history="1">
+        <w:r>
+          <w:rPr>
+            <w:rStyle w:val="Hipervnculo"/>
             <w:noProof/>
           </w:rPr>
           <w:t>1.</w:t>
@@ -568,16 +568,16 @@
           <w:rPr>
             <w:rFonts w:asciiTheme="minorHAnsi" w:eastAsiaTheme="minorEastAsia" w:hAnsiTheme="minorHAnsi"/>
             <w:noProof/>
-            <w:lang w:eastAsia="fr-FR"/>
+            <w:lang w:val="es-ES" w:eastAsia="es-ES"/>
           </w:rPr>
           <w:tab/>
         </w:r>
         <w:r>
           <w:rPr>
-            <w:rStyle w:val="Lienhypertexte"/>
-            <w:noProof/>
-          </w:rPr>
-          <w:t>Titre 2</w:t>
+            <w:rStyle w:val="Hipervnculo"/>
+            <w:noProof/>
+          </w:rPr>
+          <w:t>Acteurs primaires</w:t>
         </w:r>
         <w:r>
           <w:rPr>
@@ -598,7 +598,7 @@
             <w:noProof/>
             <w:webHidden/>
           </w:rPr>
-          <w:instrText xml:space="preserve"> PAGEREF _Toc119319677 \h </w:instrText>
+          <w:instrText xml:space="preserve"> PAGEREF _Toc119411009 \h </w:instrText>
         </w:r>
         <w:r>
           <w:rPr>
@@ -631,39 +631,39 @@
     </w:p>
     <w:p>
       <w:pPr>
-        <w:pStyle w:val="TM3"/>
+        <w:pStyle w:val="TDC2"/>
         <w:tabs>
-          <w:tab w:val="left" w:pos="880"/>
+          <w:tab w:val="left" w:pos="660"/>
           <w:tab w:val="right" w:leader="dot" w:pos="9062"/>
         </w:tabs>
         <w:rPr>
           <w:rFonts w:asciiTheme="minorHAnsi" w:eastAsiaTheme="minorEastAsia" w:hAnsiTheme="minorHAnsi"/>
           <w:noProof/>
-          <w:lang w:eastAsia="fr-FR"/>
+          <w:lang w:val="es-ES" w:eastAsia="es-ES"/>
         </w:rPr>
       </w:pPr>
-      <w:hyperlink w:anchor="_Toc119319678" w:history="1">
-        <w:r>
-          <w:rPr>
-            <w:rStyle w:val="Lienhypertexte"/>
-            <w:noProof/>
-          </w:rPr>
-          <w:t>i.</w:t>
+      <w:hyperlink w:anchor="_Toc119411010" w:history="1">
+        <w:r>
+          <w:rPr>
+            <w:rStyle w:val="Hipervnculo"/>
+            <w:noProof/>
+          </w:rPr>
+          <w:t>2.</w:t>
         </w:r>
         <w:r>
           <w:rPr>
             <w:rFonts w:asciiTheme="minorHAnsi" w:eastAsiaTheme="minorEastAsia" w:hAnsiTheme="minorHAnsi"/>
             <w:noProof/>
-            <w:lang w:eastAsia="fr-FR"/>
+            <w:lang w:val="es-ES" w:eastAsia="es-ES"/>
           </w:rPr>
           <w:tab/>
         </w:r>
         <w:r>
           <w:rPr>
-            <w:rStyle w:val="Lienhypertexte"/>
-            <w:noProof/>
-          </w:rPr>
-          <w:t>Un autre titre</w:t>
+            <w:rStyle w:val="Hipervnculo"/>
+            <w:noProof/>
+          </w:rPr>
+          <w:t>Acteurs secondaires</w:t>
         </w:r>
         <w:r>
           <w:rPr>
@@ -684,7 +684,7 @@
             <w:noProof/>
             <w:webHidden/>
           </w:rPr>
-          <w:instrText xml:space="preserve"> PAGEREF _Toc119319678 \h </w:instrText>
+          <w:instrText xml:space="preserve"> PAGEREF _Toc119411010 \h </w:instrText>
         </w:r>
         <w:r>
           <w:rPr>
@@ -717,7 +717,7 @@
     </w:p>
     <w:p>
       <w:pPr>
-        <w:pStyle w:val="TM1"/>
+        <w:pStyle w:val="TDC1"/>
         <w:tabs>
           <w:tab w:val="left" w:pos="440"/>
           <w:tab w:val="right" w:leader="dot" w:pos="9062"/>
@@ -725,13 +725,13 @@
         <w:rPr>
           <w:rFonts w:asciiTheme="minorHAnsi" w:eastAsiaTheme="minorEastAsia" w:hAnsiTheme="minorHAnsi"/>
           <w:noProof/>
-          <w:lang w:eastAsia="fr-FR"/>
+          <w:lang w:val="es-ES" w:eastAsia="es-ES"/>
         </w:rPr>
       </w:pPr>
-      <w:hyperlink w:anchor="_Toc119319679" w:history="1">
-        <w:r>
-          <w:rPr>
-            <w:rStyle w:val="Lienhypertexte"/>
+      <w:hyperlink w:anchor="_Toc119411011" w:history="1">
+        <w:r>
+          <w:rPr>
+            <w:rStyle w:val="Hipervnculo"/>
             <w:noProof/>
           </w:rPr>
           <w:t>II.</w:t>
@@ -740,16 +740,16 @@
           <w:rPr>
             <w:rFonts w:asciiTheme="minorHAnsi" w:eastAsiaTheme="minorEastAsia" w:hAnsiTheme="minorHAnsi"/>
             <w:noProof/>
-            <w:lang w:eastAsia="fr-FR"/>
+            <w:lang w:val="es-ES" w:eastAsia="es-ES"/>
           </w:rPr>
           <w:tab/>
         </w:r>
         <w:r>
           <w:rPr>
-            <w:rStyle w:val="Lienhypertexte"/>
-            <w:noProof/>
-          </w:rPr>
-          <w:t>Encore un titre</w:t>
+            <w:rStyle w:val="Hipervnculo"/>
+            <w:noProof/>
+          </w:rPr>
+          <w:t>Diagrammes de cas d’utilisation</w:t>
         </w:r>
         <w:r>
           <w:rPr>
@@ -770,7 +770,7 @@
             <w:noProof/>
             <w:webHidden/>
           </w:rPr>
-          <w:instrText xml:space="preserve"> PAGEREF _Toc119319679 \h </w:instrText>
+          <w:instrText xml:space="preserve"> PAGEREF _Toc119411011 \h </w:instrText>
         </w:r>
         <w:r>
           <w:rPr>
@@ -790,7 +790,7 @@
             <w:noProof/>
             <w:webHidden/>
           </w:rPr>
-          <w:t>4</w:t>
+          <w:t>5</w:t>
         </w:r>
         <w:r>
           <w:rPr>
@@ -803,7 +803,7 @@
     </w:p>
     <w:p>
       <w:pPr>
-        <w:pStyle w:val="TM2"/>
+        <w:pStyle w:val="TDC2"/>
         <w:tabs>
           <w:tab w:val="left" w:pos="660"/>
           <w:tab w:val="right" w:leader="dot" w:pos="9062"/>
@@ -811,13 +811,13 @@
         <w:rPr>
           <w:rFonts w:asciiTheme="minorHAnsi" w:eastAsiaTheme="minorEastAsia" w:hAnsiTheme="minorHAnsi"/>
           <w:noProof/>
-          <w:lang w:eastAsia="fr-FR"/>
+          <w:lang w:val="es-ES" w:eastAsia="es-ES"/>
         </w:rPr>
       </w:pPr>
-      <w:hyperlink w:anchor="_Toc119319680" w:history="1">
-        <w:r>
-          <w:rPr>
-            <w:rStyle w:val="Lienhypertexte"/>
+      <w:hyperlink w:anchor="_Toc119411012" w:history="1">
+        <w:r>
+          <w:rPr>
+            <w:rStyle w:val="Hipervnculo"/>
             <w:noProof/>
           </w:rPr>
           <w:t>1.</w:t>
@@ -826,16 +826,16 @@
           <w:rPr>
             <w:rFonts w:asciiTheme="minorHAnsi" w:eastAsiaTheme="minorEastAsia" w:hAnsiTheme="minorHAnsi"/>
             <w:noProof/>
-            <w:lang w:eastAsia="fr-FR"/>
+            <w:lang w:val="es-ES" w:eastAsia="es-ES"/>
           </w:rPr>
           <w:tab/>
         </w:r>
         <w:r>
           <w:rPr>
-            <w:rStyle w:val="Lienhypertexte"/>
-            <w:noProof/>
-          </w:rPr>
-          <w:t>Plus de titres</w:t>
+            <w:rStyle w:val="Hipervnculo"/>
+            <w:noProof/>
+          </w:rPr>
+          <w:t>Utilisateur</w:t>
         </w:r>
         <w:r>
           <w:rPr>
@@ -856,7 +856,7 @@
             <w:noProof/>
             <w:webHidden/>
           </w:rPr>
-          <w:instrText xml:space="preserve"> PAGEREF _Toc119319680 \h </w:instrText>
+          <w:instrText xml:space="preserve"> PAGEREF _Toc119411012 \h </w:instrText>
         </w:r>
         <w:r>
           <w:rPr>
@@ -876,7 +876,7 @@
             <w:noProof/>
             <w:webHidden/>
           </w:rPr>
-          <w:t>4</w:t>
+          <w:t>5</w:t>
         </w:r>
         <w:r>
           <w:rPr>
@@ -889,20 +889,1310 @@
     </w:p>
     <w:p>
       <w:pPr>
-        <w:pStyle w:val="TM1"/>
+        <w:pStyle w:val="TDC2"/>
+        <w:tabs>
+          <w:tab w:val="left" w:pos="660"/>
+          <w:tab w:val="right" w:leader="dot" w:pos="9062"/>
+        </w:tabs>
+        <w:rPr>
+          <w:rFonts w:asciiTheme="minorHAnsi" w:eastAsiaTheme="minorEastAsia" w:hAnsiTheme="minorHAnsi"/>
+          <w:noProof/>
+          <w:lang w:val="es-ES" w:eastAsia="es-ES"/>
+        </w:rPr>
+      </w:pPr>
+      <w:hyperlink w:anchor="_Toc119411013" w:history="1">
+        <w:r>
+          <w:rPr>
+            <w:rStyle w:val="Hipervnculo"/>
+            <w:noProof/>
+          </w:rPr>
+          <w:t>2.</w:t>
+        </w:r>
+        <w:r>
+          <w:rPr>
+            <w:rFonts w:asciiTheme="minorHAnsi" w:eastAsiaTheme="minorEastAsia" w:hAnsiTheme="minorHAnsi"/>
+            <w:noProof/>
+            <w:lang w:val="es-ES" w:eastAsia="es-ES"/>
+          </w:rPr>
+          <w:tab/>
+        </w:r>
+        <w:r>
+          <w:rPr>
+            <w:rStyle w:val="Hipervnculo"/>
+            <w:noProof/>
+          </w:rPr>
+          <w:t>Administrateur</w:t>
+        </w:r>
+        <w:r>
+          <w:rPr>
+            <w:noProof/>
+            <w:webHidden/>
+          </w:rPr>
+          <w:tab/>
+        </w:r>
+        <w:r>
+          <w:rPr>
+            <w:noProof/>
+            <w:webHidden/>
+          </w:rPr>
+          <w:fldChar w:fldCharType="begin"/>
+        </w:r>
+        <w:r>
+          <w:rPr>
+            <w:noProof/>
+            <w:webHidden/>
+          </w:rPr>
+          <w:instrText xml:space="preserve"> PAGEREF _Toc119411013 \h </w:instrText>
+        </w:r>
+        <w:r>
+          <w:rPr>
+            <w:noProof/>
+            <w:webHidden/>
+          </w:rPr>
+        </w:r>
+        <w:r>
+          <w:rPr>
+            <w:noProof/>
+            <w:webHidden/>
+          </w:rPr>
+          <w:fldChar w:fldCharType="separate"/>
+        </w:r>
+        <w:r>
+          <w:rPr>
+            <w:noProof/>
+            <w:webHidden/>
+          </w:rPr>
+          <w:t>5</w:t>
+        </w:r>
+        <w:r>
+          <w:rPr>
+            <w:noProof/>
+            <w:webHidden/>
+          </w:rPr>
+          <w:fldChar w:fldCharType="end"/>
+        </w:r>
+      </w:hyperlink>
+    </w:p>
+    <w:p>
+      <w:pPr>
+        <w:pStyle w:val="TDC1"/>
+        <w:tabs>
+          <w:tab w:val="left" w:pos="660"/>
+          <w:tab w:val="right" w:leader="dot" w:pos="9062"/>
+        </w:tabs>
+        <w:rPr>
+          <w:rFonts w:asciiTheme="minorHAnsi" w:eastAsiaTheme="minorEastAsia" w:hAnsiTheme="minorHAnsi"/>
+          <w:noProof/>
+          <w:lang w:val="es-ES" w:eastAsia="es-ES"/>
+        </w:rPr>
+      </w:pPr>
+      <w:hyperlink w:anchor="_Toc119411014" w:history="1">
+        <w:r>
+          <w:rPr>
+            <w:rStyle w:val="Hipervnculo"/>
+            <w:noProof/>
+          </w:rPr>
+          <w:t>III.</w:t>
+        </w:r>
+        <w:r>
+          <w:rPr>
+            <w:rFonts w:asciiTheme="minorHAnsi" w:eastAsiaTheme="minorEastAsia" w:hAnsiTheme="minorHAnsi"/>
+            <w:noProof/>
+            <w:lang w:val="es-ES" w:eastAsia="es-ES"/>
+          </w:rPr>
+          <w:tab/>
+        </w:r>
+        <w:r>
+          <w:rPr>
+            <w:rStyle w:val="Hipervnculo"/>
+            <w:noProof/>
+          </w:rPr>
+          <w:t>Diagramme de classes</w:t>
+        </w:r>
+        <w:r>
+          <w:rPr>
+            <w:noProof/>
+            <w:webHidden/>
+          </w:rPr>
+          <w:tab/>
+        </w:r>
+        <w:r>
+          <w:rPr>
+            <w:noProof/>
+            <w:webHidden/>
+          </w:rPr>
+          <w:fldChar w:fldCharType="begin"/>
+        </w:r>
+        <w:r>
+          <w:rPr>
+            <w:noProof/>
+            <w:webHidden/>
+          </w:rPr>
+          <w:instrText xml:space="preserve"> PAGEREF _Toc119411014 \h </w:instrText>
+        </w:r>
+        <w:r>
+          <w:rPr>
+            <w:noProof/>
+            <w:webHidden/>
+          </w:rPr>
+        </w:r>
+        <w:r>
+          <w:rPr>
+            <w:noProof/>
+            <w:webHidden/>
+          </w:rPr>
+          <w:fldChar w:fldCharType="separate"/>
+        </w:r>
+        <w:r>
+          <w:rPr>
+            <w:noProof/>
+            <w:webHidden/>
+          </w:rPr>
+          <w:t>6</w:t>
+        </w:r>
+        <w:r>
+          <w:rPr>
+            <w:noProof/>
+            <w:webHidden/>
+          </w:rPr>
+          <w:fldChar w:fldCharType="end"/>
+        </w:r>
+      </w:hyperlink>
+    </w:p>
+    <w:p>
+      <w:pPr>
+        <w:pStyle w:val="TDC2"/>
+        <w:tabs>
+          <w:tab w:val="left" w:pos="660"/>
+          <w:tab w:val="right" w:leader="dot" w:pos="9062"/>
+        </w:tabs>
+        <w:rPr>
+          <w:rFonts w:asciiTheme="minorHAnsi" w:eastAsiaTheme="minorEastAsia" w:hAnsiTheme="minorHAnsi"/>
+          <w:noProof/>
+          <w:lang w:val="es-ES" w:eastAsia="es-ES"/>
+        </w:rPr>
+      </w:pPr>
+      <w:hyperlink w:anchor="_Toc119411015" w:history="1">
+        <w:r>
+          <w:rPr>
+            <w:rStyle w:val="Hipervnculo"/>
+            <w:noProof/>
+          </w:rPr>
+          <w:t>1.</w:t>
+        </w:r>
+        <w:r>
+          <w:rPr>
+            <w:rFonts w:asciiTheme="minorHAnsi" w:eastAsiaTheme="minorEastAsia" w:hAnsiTheme="minorHAnsi"/>
+            <w:noProof/>
+            <w:lang w:val="es-ES" w:eastAsia="es-ES"/>
+          </w:rPr>
+          <w:tab/>
+        </w:r>
+        <w:r>
+          <w:rPr>
+            <w:rStyle w:val="Hipervnculo"/>
+            <w:noProof/>
+          </w:rPr>
+          <w:t>Schéma</w:t>
+        </w:r>
+        <w:r>
+          <w:rPr>
+            <w:noProof/>
+            <w:webHidden/>
+          </w:rPr>
+          <w:tab/>
+        </w:r>
+        <w:r>
+          <w:rPr>
+            <w:noProof/>
+            <w:webHidden/>
+          </w:rPr>
+          <w:fldChar w:fldCharType="begin"/>
+        </w:r>
+        <w:r>
+          <w:rPr>
+            <w:noProof/>
+            <w:webHidden/>
+          </w:rPr>
+          <w:instrText xml:space="preserve"> PAGEREF _Toc119411015 \h </w:instrText>
+        </w:r>
+        <w:r>
+          <w:rPr>
+            <w:noProof/>
+            <w:webHidden/>
+          </w:rPr>
+        </w:r>
+        <w:r>
+          <w:rPr>
+            <w:noProof/>
+            <w:webHidden/>
+          </w:rPr>
+          <w:fldChar w:fldCharType="separate"/>
+        </w:r>
+        <w:r>
+          <w:rPr>
+            <w:noProof/>
+            <w:webHidden/>
+          </w:rPr>
+          <w:t>6</w:t>
+        </w:r>
+        <w:r>
+          <w:rPr>
+            <w:noProof/>
+            <w:webHidden/>
+          </w:rPr>
+          <w:fldChar w:fldCharType="end"/>
+        </w:r>
+      </w:hyperlink>
+    </w:p>
+    <w:p>
+      <w:pPr>
+        <w:pStyle w:val="TDC2"/>
+        <w:tabs>
+          <w:tab w:val="left" w:pos="660"/>
+          <w:tab w:val="right" w:leader="dot" w:pos="9062"/>
+        </w:tabs>
+        <w:rPr>
+          <w:rFonts w:asciiTheme="minorHAnsi" w:eastAsiaTheme="minorEastAsia" w:hAnsiTheme="minorHAnsi"/>
+          <w:noProof/>
+          <w:lang w:val="es-ES" w:eastAsia="es-ES"/>
+        </w:rPr>
+      </w:pPr>
+      <w:hyperlink w:anchor="_Toc119411016" w:history="1">
+        <w:r>
+          <w:rPr>
+            <w:rStyle w:val="Hipervnculo"/>
+            <w:noProof/>
+          </w:rPr>
+          <w:t>2.</w:t>
+        </w:r>
+        <w:r>
+          <w:rPr>
+            <w:rFonts w:asciiTheme="minorHAnsi" w:eastAsiaTheme="minorEastAsia" w:hAnsiTheme="minorHAnsi"/>
+            <w:noProof/>
+            <w:lang w:val="es-ES" w:eastAsia="es-ES"/>
+          </w:rPr>
+          <w:tab/>
+        </w:r>
+        <w:r>
+          <w:rPr>
+            <w:rStyle w:val="Hipervnculo"/>
+            <w:noProof/>
+          </w:rPr>
+          <w:t>Description et typologie</w:t>
+        </w:r>
+        <w:r>
+          <w:rPr>
+            <w:noProof/>
+            <w:webHidden/>
+          </w:rPr>
+          <w:tab/>
+        </w:r>
+        <w:r>
+          <w:rPr>
+            <w:noProof/>
+            <w:webHidden/>
+          </w:rPr>
+          <w:fldChar w:fldCharType="begin"/>
+        </w:r>
+        <w:r>
+          <w:rPr>
+            <w:noProof/>
+            <w:webHidden/>
+          </w:rPr>
+          <w:instrText xml:space="preserve"> PAGEREF _Toc119411016 \h </w:instrText>
+        </w:r>
+        <w:r>
+          <w:rPr>
+            <w:noProof/>
+            <w:webHidden/>
+          </w:rPr>
+        </w:r>
+        <w:r>
+          <w:rPr>
+            <w:noProof/>
+            <w:webHidden/>
+          </w:rPr>
+          <w:fldChar w:fldCharType="separate"/>
+        </w:r>
+        <w:r>
+          <w:rPr>
+            <w:noProof/>
+            <w:webHidden/>
+          </w:rPr>
+          <w:t>6</w:t>
+        </w:r>
+        <w:r>
+          <w:rPr>
+            <w:noProof/>
+            <w:webHidden/>
+          </w:rPr>
+          <w:fldChar w:fldCharType="end"/>
+        </w:r>
+      </w:hyperlink>
+    </w:p>
+    <w:p>
+      <w:pPr>
+        <w:pStyle w:val="TDC1"/>
+        <w:tabs>
+          <w:tab w:val="left" w:pos="660"/>
+          <w:tab w:val="right" w:leader="dot" w:pos="9062"/>
+        </w:tabs>
+        <w:rPr>
+          <w:rFonts w:asciiTheme="minorHAnsi" w:eastAsiaTheme="minorEastAsia" w:hAnsiTheme="minorHAnsi"/>
+          <w:noProof/>
+          <w:lang w:val="es-ES" w:eastAsia="es-ES"/>
+        </w:rPr>
+      </w:pPr>
+      <w:hyperlink w:anchor="_Toc119411017" w:history="1">
+        <w:r>
+          <w:rPr>
+            <w:rStyle w:val="Hipervnculo"/>
+            <w:noProof/>
+          </w:rPr>
+          <w:t>IV.</w:t>
+        </w:r>
+        <w:r>
+          <w:rPr>
+            <w:rFonts w:asciiTheme="minorHAnsi" w:eastAsiaTheme="minorEastAsia" w:hAnsiTheme="minorHAnsi"/>
+            <w:noProof/>
+            <w:lang w:val="es-ES" w:eastAsia="es-ES"/>
+          </w:rPr>
+          <w:tab/>
+        </w:r>
+        <w:r>
+          <w:rPr>
+            <w:rStyle w:val="Hipervnculo"/>
+            <w:noProof/>
+          </w:rPr>
+          <w:t>Diagrammes de séquence</w:t>
+        </w:r>
+        <w:r>
+          <w:rPr>
+            <w:noProof/>
+            <w:webHidden/>
+          </w:rPr>
+          <w:tab/>
+        </w:r>
+        <w:r>
+          <w:rPr>
+            <w:noProof/>
+            <w:webHidden/>
+          </w:rPr>
+          <w:fldChar w:fldCharType="begin"/>
+        </w:r>
+        <w:r>
+          <w:rPr>
+            <w:noProof/>
+            <w:webHidden/>
+          </w:rPr>
+          <w:instrText xml:space="preserve"> PAGEREF _Toc119411017 \h </w:instrText>
+        </w:r>
+        <w:r>
+          <w:rPr>
+            <w:noProof/>
+            <w:webHidden/>
+          </w:rPr>
+        </w:r>
+        <w:r>
+          <w:rPr>
+            <w:noProof/>
+            <w:webHidden/>
+          </w:rPr>
+          <w:fldChar w:fldCharType="separate"/>
+        </w:r>
+        <w:r>
+          <w:rPr>
+            <w:noProof/>
+            <w:webHidden/>
+          </w:rPr>
+          <w:t>7</w:t>
+        </w:r>
+        <w:r>
+          <w:rPr>
+            <w:noProof/>
+            <w:webHidden/>
+          </w:rPr>
+          <w:fldChar w:fldCharType="end"/>
+        </w:r>
+      </w:hyperlink>
+    </w:p>
+    <w:p>
+      <w:pPr>
+        <w:pStyle w:val="TDC2"/>
+        <w:tabs>
+          <w:tab w:val="left" w:pos="660"/>
+          <w:tab w:val="right" w:leader="dot" w:pos="9062"/>
+        </w:tabs>
+        <w:rPr>
+          <w:rFonts w:asciiTheme="minorHAnsi" w:eastAsiaTheme="minorEastAsia" w:hAnsiTheme="minorHAnsi"/>
+          <w:noProof/>
+          <w:lang w:val="es-ES" w:eastAsia="es-ES"/>
+        </w:rPr>
+      </w:pPr>
+      <w:hyperlink w:anchor="_Toc119411018" w:history="1">
+        <w:r>
+          <w:rPr>
+            <w:rStyle w:val="Hipervnculo"/>
+            <w:noProof/>
+          </w:rPr>
+          <w:t>1.</w:t>
+        </w:r>
+        <w:r>
+          <w:rPr>
+            <w:rFonts w:asciiTheme="minorHAnsi" w:eastAsiaTheme="minorEastAsia" w:hAnsiTheme="minorHAnsi"/>
+            <w:noProof/>
+            <w:lang w:val="es-ES" w:eastAsia="es-ES"/>
+          </w:rPr>
+          <w:tab/>
+        </w:r>
+        <w:r>
+          <w:rPr>
+            <w:rStyle w:val="Hipervnculo"/>
+            <w:noProof/>
+          </w:rPr>
+          <w:t>Connexion d’un nouvel utilisateur sur le réseau</w:t>
+        </w:r>
+        <w:r>
+          <w:rPr>
+            <w:noProof/>
+            <w:webHidden/>
+          </w:rPr>
+          <w:tab/>
+        </w:r>
+        <w:r>
+          <w:rPr>
+            <w:noProof/>
+            <w:webHidden/>
+          </w:rPr>
+          <w:fldChar w:fldCharType="begin"/>
+        </w:r>
+        <w:r>
+          <w:rPr>
+            <w:noProof/>
+            <w:webHidden/>
+          </w:rPr>
+          <w:instrText xml:space="preserve"> PAGEREF _Toc119411018 \h </w:instrText>
+        </w:r>
+        <w:r>
+          <w:rPr>
+            <w:noProof/>
+            <w:webHidden/>
+          </w:rPr>
+        </w:r>
+        <w:r>
+          <w:rPr>
+            <w:noProof/>
+            <w:webHidden/>
+          </w:rPr>
+          <w:fldChar w:fldCharType="separate"/>
+        </w:r>
+        <w:r>
+          <w:rPr>
+            <w:noProof/>
+            <w:webHidden/>
+          </w:rPr>
+          <w:t>7</w:t>
+        </w:r>
+        <w:r>
+          <w:rPr>
+            <w:noProof/>
+            <w:webHidden/>
+          </w:rPr>
+          <w:fldChar w:fldCharType="end"/>
+        </w:r>
+      </w:hyperlink>
+    </w:p>
+    <w:p>
+      <w:pPr>
+        <w:pStyle w:val="TDC2"/>
+        <w:tabs>
+          <w:tab w:val="left" w:pos="660"/>
+          <w:tab w:val="right" w:leader="dot" w:pos="9062"/>
+        </w:tabs>
+        <w:rPr>
+          <w:rFonts w:asciiTheme="minorHAnsi" w:eastAsiaTheme="minorEastAsia" w:hAnsiTheme="minorHAnsi"/>
+          <w:noProof/>
+          <w:lang w:val="es-ES" w:eastAsia="es-ES"/>
+        </w:rPr>
+      </w:pPr>
+      <w:hyperlink w:anchor="_Toc119411019" w:history="1">
+        <w:r>
+          <w:rPr>
+            <w:rStyle w:val="Hipervnculo"/>
+            <w:noProof/>
+          </w:rPr>
+          <w:t>2.</w:t>
+        </w:r>
+        <w:r>
+          <w:rPr>
+            <w:rFonts w:asciiTheme="minorHAnsi" w:eastAsiaTheme="minorEastAsia" w:hAnsiTheme="minorHAnsi"/>
+            <w:noProof/>
+            <w:lang w:val="es-ES" w:eastAsia="es-ES"/>
+          </w:rPr>
+          <w:tab/>
+        </w:r>
+        <w:r>
+          <w:rPr>
+            <w:rStyle w:val="Hipervnculo"/>
+            <w:noProof/>
+          </w:rPr>
+          <w:t>Ouverture d’une session de clavardage</w:t>
+        </w:r>
+        <w:r>
+          <w:rPr>
+            <w:noProof/>
+            <w:webHidden/>
+          </w:rPr>
+          <w:tab/>
+        </w:r>
+        <w:r>
+          <w:rPr>
+            <w:noProof/>
+            <w:webHidden/>
+          </w:rPr>
+          <w:fldChar w:fldCharType="begin"/>
+        </w:r>
+        <w:r>
+          <w:rPr>
+            <w:noProof/>
+            <w:webHidden/>
+          </w:rPr>
+          <w:instrText xml:space="preserve"> PAGEREF _Toc119411019 \h </w:instrText>
+        </w:r>
+        <w:r>
+          <w:rPr>
+            <w:noProof/>
+            <w:webHidden/>
+          </w:rPr>
+        </w:r>
+        <w:r>
+          <w:rPr>
+            <w:noProof/>
+            <w:webHidden/>
+          </w:rPr>
+          <w:fldChar w:fldCharType="separate"/>
+        </w:r>
+        <w:r>
+          <w:rPr>
+            <w:noProof/>
+            <w:webHidden/>
+          </w:rPr>
+          <w:t>7</w:t>
+        </w:r>
+        <w:r>
+          <w:rPr>
+            <w:noProof/>
+            <w:webHidden/>
+          </w:rPr>
+          <w:fldChar w:fldCharType="end"/>
+        </w:r>
+      </w:hyperlink>
+    </w:p>
+    <w:p>
+      <w:pPr>
+        <w:pStyle w:val="TDC2"/>
+        <w:tabs>
+          <w:tab w:val="left" w:pos="660"/>
+          <w:tab w:val="right" w:leader="dot" w:pos="9062"/>
+        </w:tabs>
+        <w:rPr>
+          <w:rFonts w:asciiTheme="minorHAnsi" w:eastAsiaTheme="minorEastAsia" w:hAnsiTheme="minorHAnsi"/>
+          <w:noProof/>
+          <w:lang w:val="es-ES" w:eastAsia="es-ES"/>
+        </w:rPr>
+      </w:pPr>
+      <w:hyperlink w:anchor="_Toc119411020" w:history="1">
+        <w:r>
+          <w:rPr>
+            <w:rStyle w:val="Hipervnculo"/>
+            <w:noProof/>
+          </w:rPr>
+          <w:t>3.</w:t>
+        </w:r>
+        <w:r>
+          <w:rPr>
+            <w:rFonts w:asciiTheme="minorHAnsi" w:eastAsiaTheme="minorEastAsia" w:hAnsiTheme="minorHAnsi"/>
+            <w:noProof/>
+            <w:lang w:val="es-ES" w:eastAsia="es-ES"/>
+          </w:rPr>
+          <w:tab/>
+        </w:r>
+        <w:r>
+          <w:rPr>
+            <w:rStyle w:val="Hipervnculo"/>
+            <w:noProof/>
+          </w:rPr>
+          <w:t>Clavardage entre deux utilisateurs</w:t>
+        </w:r>
+        <w:r>
+          <w:rPr>
+            <w:noProof/>
+            <w:webHidden/>
+          </w:rPr>
+          <w:tab/>
+        </w:r>
+        <w:r>
+          <w:rPr>
+            <w:noProof/>
+            <w:webHidden/>
+          </w:rPr>
+          <w:fldChar w:fldCharType="begin"/>
+        </w:r>
+        <w:r>
+          <w:rPr>
+            <w:noProof/>
+            <w:webHidden/>
+          </w:rPr>
+          <w:instrText xml:space="preserve"> PAGEREF _Toc119411020 \h </w:instrText>
+        </w:r>
+        <w:r>
+          <w:rPr>
+            <w:noProof/>
+            <w:webHidden/>
+          </w:rPr>
+        </w:r>
+        <w:r>
+          <w:rPr>
+            <w:noProof/>
+            <w:webHidden/>
+          </w:rPr>
+          <w:fldChar w:fldCharType="separate"/>
+        </w:r>
+        <w:r>
+          <w:rPr>
+            <w:noProof/>
+            <w:webHidden/>
+          </w:rPr>
+          <w:t>7</w:t>
+        </w:r>
+        <w:r>
+          <w:rPr>
+            <w:noProof/>
+            <w:webHidden/>
+          </w:rPr>
+          <w:fldChar w:fldCharType="end"/>
+        </w:r>
+      </w:hyperlink>
+    </w:p>
+    <w:p>
+      <w:pPr>
+        <w:pStyle w:val="TDC2"/>
+        <w:tabs>
+          <w:tab w:val="left" w:pos="660"/>
+          <w:tab w:val="right" w:leader="dot" w:pos="9062"/>
+        </w:tabs>
+        <w:rPr>
+          <w:rFonts w:asciiTheme="minorHAnsi" w:eastAsiaTheme="minorEastAsia" w:hAnsiTheme="minorHAnsi"/>
+          <w:noProof/>
+          <w:lang w:val="es-ES" w:eastAsia="es-ES"/>
+        </w:rPr>
+      </w:pPr>
+      <w:hyperlink w:anchor="_Toc119411021" w:history="1">
+        <w:r>
+          <w:rPr>
+            <w:rStyle w:val="Hipervnculo"/>
+            <w:noProof/>
+          </w:rPr>
+          <w:t>4.</w:t>
+        </w:r>
+        <w:r>
+          <w:rPr>
+            <w:rFonts w:asciiTheme="minorHAnsi" w:eastAsiaTheme="minorEastAsia" w:hAnsiTheme="minorHAnsi"/>
+            <w:noProof/>
+            <w:lang w:val="es-ES" w:eastAsia="es-ES"/>
+          </w:rPr>
+          <w:tab/>
+        </w:r>
+        <w:r>
+          <w:rPr>
+            <w:rStyle w:val="Hipervnculo"/>
+            <w:noProof/>
+          </w:rPr>
+          <w:t>Fermeture d’une session de clavardage</w:t>
+        </w:r>
+        <w:r>
+          <w:rPr>
+            <w:noProof/>
+            <w:webHidden/>
+          </w:rPr>
+          <w:tab/>
+        </w:r>
+        <w:r>
+          <w:rPr>
+            <w:noProof/>
+            <w:webHidden/>
+          </w:rPr>
+          <w:fldChar w:fldCharType="begin"/>
+        </w:r>
+        <w:r>
+          <w:rPr>
+            <w:noProof/>
+            <w:webHidden/>
+          </w:rPr>
+          <w:instrText xml:space="preserve"> PAGEREF _Toc119411021 \h </w:instrText>
+        </w:r>
+        <w:r>
+          <w:rPr>
+            <w:noProof/>
+            <w:webHidden/>
+          </w:rPr>
+        </w:r>
+        <w:r>
+          <w:rPr>
+            <w:noProof/>
+            <w:webHidden/>
+          </w:rPr>
+          <w:fldChar w:fldCharType="separate"/>
+        </w:r>
+        <w:r>
+          <w:rPr>
+            <w:noProof/>
+            <w:webHidden/>
+          </w:rPr>
+          <w:t>7</w:t>
+        </w:r>
+        <w:r>
+          <w:rPr>
+            <w:noProof/>
+            <w:webHidden/>
+          </w:rPr>
+          <w:fldChar w:fldCharType="end"/>
+        </w:r>
+      </w:hyperlink>
+    </w:p>
+    <w:p>
+      <w:pPr>
+        <w:pStyle w:val="TDC2"/>
+        <w:tabs>
+          <w:tab w:val="left" w:pos="660"/>
+          <w:tab w:val="right" w:leader="dot" w:pos="9062"/>
+        </w:tabs>
+        <w:rPr>
+          <w:rFonts w:asciiTheme="minorHAnsi" w:eastAsiaTheme="minorEastAsia" w:hAnsiTheme="minorHAnsi"/>
+          <w:noProof/>
+          <w:lang w:val="es-ES" w:eastAsia="es-ES"/>
+        </w:rPr>
+      </w:pPr>
+      <w:hyperlink w:anchor="_Toc119411022" w:history="1">
+        <w:r>
+          <w:rPr>
+            <w:rStyle w:val="Hipervnculo"/>
+            <w:noProof/>
+          </w:rPr>
+          <w:t>5.</w:t>
+        </w:r>
+        <w:r>
+          <w:rPr>
+            <w:rFonts w:asciiTheme="minorHAnsi" w:eastAsiaTheme="minorEastAsia" w:hAnsiTheme="minorHAnsi"/>
+            <w:noProof/>
+            <w:lang w:val="es-ES" w:eastAsia="es-ES"/>
+          </w:rPr>
+          <w:tab/>
+        </w:r>
+        <w:r>
+          <w:rPr>
+            <w:rStyle w:val="Hipervnculo"/>
+            <w:noProof/>
+          </w:rPr>
+          <w:t>Déconnexion d’un utilisateur</w:t>
+        </w:r>
+        <w:r>
+          <w:rPr>
+            <w:noProof/>
+            <w:webHidden/>
+          </w:rPr>
+          <w:tab/>
+        </w:r>
+        <w:r>
+          <w:rPr>
+            <w:noProof/>
+            <w:webHidden/>
+          </w:rPr>
+          <w:fldChar w:fldCharType="begin"/>
+        </w:r>
+        <w:r>
+          <w:rPr>
+            <w:noProof/>
+            <w:webHidden/>
+          </w:rPr>
+          <w:instrText xml:space="preserve"> PAGEREF _Toc119411022 \h </w:instrText>
+        </w:r>
+        <w:r>
+          <w:rPr>
+            <w:noProof/>
+            <w:webHidden/>
+          </w:rPr>
+        </w:r>
+        <w:r>
+          <w:rPr>
+            <w:noProof/>
+            <w:webHidden/>
+          </w:rPr>
+          <w:fldChar w:fldCharType="separate"/>
+        </w:r>
+        <w:r>
+          <w:rPr>
+            <w:noProof/>
+            <w:webHidden/>
+          </w:rPr>
+          <w:t>7</w:t>
+        </w:r>
+        <w:r>
+          <w:rPr>
+            <w:noProof/>
+            <w:webHidden/>
+          </w:rPr>
+          <w:fldChar w:fldCharType="end"/>
+        </w:r>
+      </w:hyperlink>
+    </w:p>
+    <w:p>
+      <w:pPr>
+        <w:pStyle w:val="TDC2"/>
+        <w:tabs>
+          <w:tab w:val="left" w:pos="660"/>
+          <w:tab w:val="right" w:leader="dot" w:pos="9062"/>
+        </w:tabs>
+        <w:rPr>
+          <w:rFonts w:asciiTheme="minorHAnsi" w:eastAsiaTheme="minorEastAsia" w:hAnsiTheme="minorHAnsi"/>
+          <w:noProof/>
+          <w:lang w:val="es-ES" w:eastAsia="es-ES"/>
+        </w:rPr>
+      </w:pPr>
+      <w:hyperlink w:anchor="_Toc119411023" w:history="1">
+        <w:r>
+          <w:rPr>
+            <w:rStyle w:val="Hipervnculo"/>
+            <w:noProof/>
+          </w:rPr>
+          <w:t>6.</w:t>
+        </w:r>
+        <w:r>
+          <w:rPr>
+            <w:rFonts w:asciiTheme="minorHAnsi" w:eastAsiaTheme="minorEastAsia" w:hAnsiTheme="minorHAnsi"/>
+            <w:noProof/>
+            <w:lang w:val="es-ES" w:eastAsia="es-ES"/>
+          </w:rPr>
+          <w:tab/>
+        </w:r>
+        <w:r>
+          <w:rPr>
+            <w:rStyle w:val="Hipervnculo"/>
+            <w:noProof/>
+          </w:rPr>
+          <w:t>Administration du système</w:t>
+        </w:r>
+        <w:r>
+          <w:rPr>
+            <w:noProof/>
+            <w:webHidden/>
+          </w:rPr>
+          <w:tab/>
+        </w:r>
+        <w:r>
+          <w:rPr>
+            <w:noProof/>
+            <w:webHidden/>
+          </w:rPr>
+          <w:fldChar w:fldCharType="begin"/>
+        </w:r>
+        <w:r>
+          <w:rPr>
+            <w:noProof/>
+            <w:webHidden/>
+          </w:rPr>
+          <w:instrText xml:space="preserve"> PAGEREF _Toc119411023 \h </w:instrText>
+        </w:r>
+        <w:r>
+          <w:rPr>
+            <w:noProof/>
+            <w:webHidden/>
+          </w:rPr>
+        </w:r>
+        <w:r>
+          <w:rPr>
+            <w:noProof/>
+            <w:webHidden/>
+          </w:rPr>
+          <w:fldChar w:fldCharType="separate"/>
+        </w:r>
+        <w:r>
+          <w:rPr>
+            <w:noProof/>
+            <w:webHidden/>
+          </w:rPr>
+          <w:t>7</w:t>
+        </w:r>
+        <w:r>
+          <w:rPr>
+            <w:noProof/>
+            <w:webHidden/>
+          </w:rPr>
+          <w:fldChar w:fldCharType="end"/>
+        </w:r>
+      </w:hyperlink>
+    </w:p>
+    <w:p>
+      <w:pPr>
+        <w:pStyle w:val="TDC1"/>
+        <w:tabs>
+          <w:tab w:val="left" w:pos="440"/>
+          <w:tab w:val="right" w:leader="dot" w:pos="9062"/>
+        </w:tabs>
+        <w:rPr>
+          <w:rFonts w:asciiTheme="minorHAnsi" w:eastAsiaTheme="minorEastAsia" w:hAnsiTheme="minorHAnsi"/>
+          <w:noProof/>
+          <w:lang w:val="es-ES" w:eastAsia="es-ES"/>
+        </w:rPr>
+      </w:pPr>
+      <w:hyperlink w:anchor="_Toc119411024" w:history="1">
+        <w:r>
+          <w:rPr>
+            <w:rStyle w:val="Hipervnculo"/>
+            <w:noProof/>
+          </w:rPr>
+          <w:t>V.</w:t>
+        </w:r>
+        <w:r>
+          <w:rPr>
+            <w:rFonts w:asciiTheme="minorHAnsi" w:eastAsiaTheme="minorEastAsia" w:hAnsiTheme="minorHAnsi"/>
+            <w:noProof/>
+            <w:lang w:val="es-ES" w:eastAsia="es-ES"/>
+          </w:rPr>
+          <w:tab/>
+        </w:r>
+        <w:r>
+          <w:rPr>
+            <w:rStyle w:val="Hipervnculo"/>
+            <w:noProof/>
+          </w:rPr>
+          <w:t>Diagramme de structure composite</w:t>
+        </w:r>
+        <w:r>
+          <w:rPr>
+            <w:noProof/>
+            <w:webHidden/>
+          </w:rPr>
+          <w:tab/>
+        </w:r>
+        <w:r>
+          <w:rPr>
+            <w:noProof/>
+            <w:webHidden/>
+          </w:rPr>
+          <w:fldChar w:fldCharType="begin"/>
+        </w:r>
+        <w:r>
+          <w:rPr>
+            <w:noProof/>
+            <w:webHidden/>
+          </w:rPr>
+          <w:instrText xml:space="preserve"> PAGEREF _Toc119411024 \h </w:instrText>
+        </w:r>
+        <w:r>
+          <w:rPr>
+            <w:noProof/>
+            <w:webHidden/>
+          </w:rPr>
+        </w:r>
+        <w:r>
+          <w:rPr>
+            <w:noProof/>
+            <w:webHidden/>
+          </w:rPr>
+          <w:fldChar w:fldCharType="separate"/>
+        </w:r>
+        <w:r>
+          <w:rPr>
+            <w:noProof/>
+            <w:webHidden/>
+          </w:rPr>
+          <w:t>8</w:t>
+        </w:r>
+        <w:r>
+          <w:rPr>
+            <w:noProof/>
+            <w:webHidden/>
+          </w:rPr>
+          <w:fldChar w:fldCharType="end"/>
+        </w:r>
+      </w:hyperlink>
+    </w:p>
+    <w:p>
+      <w:pPr>
+        <w:pStyle w:val="TDC1"/>
+        <w:tabs>
+          <w:tab w:val="left" w:pos="660"/>
+          <w:tab w:val="right" w:leader="dot" w:pos="9062"/>
+        </w:tabs>
+        <w:rPr>
+          <w:rFonts w:asciiTheme="minorHAnsi" w:eastAsiaTheme="minorEastAsia" w:hAnsiTheme="minorHAnsi"/>
+          <w:noProof/>
+          <w:lang w:val="es-ES" w:eastAsia="es-ES"/>
+        </w:rPr>
+      </w:pPr>
+      <w:hyperlink w:anchor="_Toc119411025" w:history="1">
+        <w:r>
+          <w:rPr>
+            <w:rStyle w:val="Hipervnculo"/>
+            <w:noProof/>
+          </w:rPr>
+          <w:t>VI.</w:t>
+        </w:r>
+        <w:r>
+          <w:rPr>
+            <w:rFonts w:asciiTheme="minorHAnsi" w:eastAsiaTheme="minorEastAsia" w:hAnsiTheme="minorHAnsi"/>
+            <w:noProof/>
+            <w:lang w:val="es-ES" w:eastAsia="es-ES"/>
+          </w:rPr>
+          <w:tab/>
+        </w:r>
+        <w:r>
+          <w:rPr>
+            <w:rStyle w:val="Hipervnculo"/>
+            <w:noProof/>
+          </w:rPr>
+          <w:t>Diagramme de déploiement</w:t>
+        </w:r>
+        <w:r>
+          <w:rPr>
+            <w:noProof/>
+            <w:webHidden/>
+          </w:rPr>
+          <w:tab/>
+        </w:r>
+        <w:r>
+          <w:rPr>
+            <w:noProof/>
+            <w:webHidden/>
+          </w:rPr>
+          <w:fldChar w:fldCharType="begin"/>
+        </w:r>
+        <w:r>
+          <w:rPr>
+            <w:noProof/>
+            <w:webHidden/>
+          </w:rPr>
+          <w:instrText xml:space="preserve"> PAGEREF _Toc119411025 \h </w:instrText>
+        </w:r>
+        <w:r>
+          <w:rPr>
+            <w:noProof/>
+            <w:webHidden/>
+          </w:rPr>
+        </w:r>
+        <w:r>
+          <w:rPr>
+            <w:noProof/>
+            <w:webHidden/>
+          </w:rPr>
+          <w:fldChar w:fldCharType="separate"/>
+        </w:r>
+        <w:r>
+          <w:rPr>
+            <w:noProof/>
+            <w:webHidden/>
+          </w:rPr>
+          <w:t>9</w:t>
+        </w:r>
+        <w:r>
+          <w:rPr>
+            <w:noProof/>
+            <w:webHidden/>
+          </w:rPr>
+          <w:fldChar w:fldCharType="end"/>
+        </w:r>
+      </w:hyperlink>
+    </w:p>
+    <w:p>
+      <w:pPr>
+        <w:pStyle w:val="TDC1"/>
+        <w:tabs>
+          <w:tab w:val="left" w:pos="660"/>
+          <w:tab w:val="right" w:leader="dot" w:pos="9062"/>
+        </w:tabs>
+        <w:rPr>
+          <w:rFonts w:asciiTheme="minorHAnsi" w:eastAsiaTheme="minorEastAsia" w:hAnsiTheme="minorHAnsi"/>
+          <w:noProof/>
+          <w:lang w:val="es-ES" w:eastAsia="es-ES"/>
+        </w:rPr>
+      </w:pPr>
+      <w:hyperlink w:anchor="_Toc119411026" w:history="1">
+        <w:r>
+          <w:rPr>
+            <w:rStyle w:val="Hipervnculo"/>
+            <w:noProof/>
+          </w:rPr>
+          <w:t>VII.</w:t>
+        </w:r>
+        <w:r>
+          <w:rPr>
+            <w:rFonts w:asciiTheme="minorHAnsi" w:eastAsiaTheme="minorEastAsia" w:hAnsiTheme="minorHAnsi"/>
+            <w:noProof/>
+            <w:lang w:val="es-ES" w:eastAsia="es-ES"/>
+          </w:rPr>
+          <w:tab/>
+        </w:r>
+        <w:r>
+          <w:rPr>
+            <w:rStyle w:val="Hipervnculo"/>
+            <w:noProof/>
+          </w:rPr>
+          <w:t>Schéma de la base de données</w:t>
+        </w:r>
+        <w:r>
+          <w:rPr>
+            <w:noProof/>
+            <w:webHidden/>
+          </w:rPr>
+          <w:tab/>
+        </w:r>
+        <w:r>
+          <w:rPr>
+            <w:noProof/>
+            <w:webHidden/>
+          </w:rPr>
+          <w:fldChar w:fldCharType="begin"/>
+        </w:r>
+        <w:r>
+          <w:rPr>
+            <w:noProof/>
+            <w:webHidden/>
+          </w:rPr>
+          <w:instrText xml:space="preserve"> PAGEREF _Toc119411026 \h </w:instrText>
+        </w:r>
+        <w:r>
+          <w:rPr>
+            <w:noProof/>
+            <w:webHidden/>
+          </w:rPr>
+        </w:r>
+        <w:r>
+          <w:rPr>
+            <w:noProof/>
+            <w:webHidden/>
+          </w:rPr>
+          <w:fldChar w:fldCharType="separate"/>
+        </w:r>
+        <w:r>
+          <w:rPr>
+            <w:noProof/>
+            <w:webHidden/>
+          </w:rPr>
+          <w:t>10</w:t>
+        </w:r>
+        <w:r>
+          <w:rPr>
+            <w:noProof/>
+            <w:webHidden/>
+          </w:rPr>
+          <w:fldChar w:fldCharType="end"/>
+        </w:r>
+      </w:hyperlink>
+    </w:p>
+    <w:p>
+      <w:pPr>
+        <w:pStyle w:val="TDC1"/>
+        <w:tabs>
+          <w:tab w:val="left" w:pos="660"/>
+          <w:tab w:val="right" w:leader="dot" w:pos="9062"/>
+        </w:tabs>
+        <w:rPr>
+          <w:rFonts w:asciiTheme="minorHAnsi" w:eastAsiaTheme="minorEastAsia" w:hAnsiTheme="minorHAnsi"/>
+          <w:noProof/>
+          <w:lang w:val="es-ES" w:eastAsia="es-ES"/>
+        </w:rPr>
+      </w:pPr>
+      <w:hyperlink w:anchor="_Toc119411027" w:history="1">
+        <w:r>
+          <w:rPr>
+            <w:rStyle w:val="Hipervnculo"/>
+            <w:noProof/>
+          </w:rPr>
+          <w:t>VIII.</w:t>
+        </w:r>
+        <w:r>
+          <w:rPr>
+            <w:rFonts w:asciiTheme="minorHAnsi" w:eastAsiaTheme="minorEastAsia" w:hAnsiTheme="minorHAnsi"/>
+            <w:noProof/>
+            <w:lang w:val="es-ES" w:eastAsia="es-ES"/>
+          </w:rPr>
+          <w:tab/>
+        </w:r>
+        <w:r>
+          <w:rPr>
+            <w:rStyle w:val="Hipervnculo"/>
+            <w:noProof/>
+          </w:rPr>
+          <w:t>Maquette de l’interface graphique</w:t>
+        </w:r>
+        <w:r>
+          <w:rPr>
+            <w:noProof/>
+            <w:webHidden/>
+          </w:rPr>
+          <w:tab/>
+        </w:r>
+        <w:r>
+          <w:rPr>
+            <w:noProof/>
+            <w:webHidden/>
+          </w:rPr>
+          <w:fldChar w:fldCharType="begin"/>
+        </w:r>
+        <w:r>
+          <w:rPr>
+            <w:noProof/>
+            <w:webHidden/>
+          </w:rPr>
+          <w:instrText xml:space="preserve"> PAGEREF _Toc119411027 \h </w:instrText>
+        </w:r>
+        <w:r>
+          <w:rPr>
+            <w:noProof/>
+            <w:webHidden/>
+          </w:rPr>
+        </w:r>
+        <w:r>
+          <w:rPr>
+            <w:noProof/>
+            <w:webHidden/>
+          </w:rPr>
+          <w:fldChar w:fldCharType="separate"/>
+        </w:r>
+        <w:r>
+          <w:rPr>
+            <w:noProof/>
+            <w:webHidden/>
+          </w:rPr>
+          <w:t>11</w:t>
+        </w:r>
+        <w:r>
+          <w:rPr>
+            <w:noProof/>
+            <w:webHidden/>
+          </w:rPr>
+          <w:fldChar w:fldCharType="end"/>
+        </w:r>
+      </w:hyperlink>
+    </w:p>
+    <w:p>
+      <w:pPr>
+        <w:pStyle w:val="TDC1"/>
         <w:tabs>
           <w:tab w:val="right" w:leader="dot" w:pos="9062"/>
         </w:tabs>
         <w:rPr>
           <w:rFonts w:asciiTheme="minorHAnsi" w:eastAsiaTheme="minorEastAsia" w:hAnsiTheme="minorHAnsi"/>
           <w:noProof/>
-          <w:lang w:eastAsia="fr-FR"/>
+          <w:lang w:val="es-ES" w:eastAsia="es-ES"/>
         </w:rPr>
       </w:pPr>
-      <w:hyperlink w:anchor="_Toc119319681" w:history="1">
-        <w:r>
-          <w:rPr>
-            <w:rStyle w:val="Lienhypertexte"/>
+      <w:hyperlink w:anchor="_Toc119411028" w:history="1">
+        <w:r>
+          <w:rPr>
+            <w:rStyle w:val="Hipervnculo"/>
             <w:noProof/>
           </w:rPr>
           <w:t>Conclusion</w:t>
@@ -926,7 +2216,7 @@
             <w:noProof/>
             <w:webHidden/>
           </w:rPr>
-          <w:instrText xml:space="preserve"> PAGEREF _Toc119319681 \h </w:instrText>
+          <w:instrText xml:space="preserve"> PAGEREF _Toc119411028 \h </w:instrText>
         </w:r>
         <w:r>
           <w:rPr>
@@ -946,7 +2236,7 @@
             <w:noProof/>
             <w:webHidden/>
           </w:rPr>
-          <w:t>5</w:t>
+          <w:t>12</w:t>
         </w:r>
         <w:r>
           <w:rPr>
@@ -980,9 +2270,9 @@
     </w:p>
     <w:p>
       <w:pPr>
-        <w:pStyle w:val="Titre"/>
-      </w:pPr>
-      <w:bookmarkStart w:id="0" w:name="_Toc119319675"/>
+        <w:pStyle w:val="Ttulo"/>
+      </w:pPr>
+      <w:bookmarkStart w:id="0" w:name="_Toc119411007"/>
       <w:r>
         <w:lastRenderedPageBreak/>
         <w:t>Introduction</w:t>
@@ -1002,27 +2292,33 @@
     </w:p>
     <w:p>
       <w:pPr>
-        <w:pStyle w:val="Titre1"/>
-      </w:pPr>
+        <w:pStyle w:val="Ttulo1"/>
+      </w:pPr>
+      <w:bookmarkStart w:id="1" w:name="_Toc119411008"/>
       <w:r>
         <w:t>Acteurs</w:t>
       </w:r>
-    </w:p>
-    <w:p>
-      <w:pPr>
-        <w:pStyle w:val="Titre2"/>
-      </w:pPr>
+      <w:bookmarkEnd w:id="1"/>
+    </w:p>
+    <w:p>
+      <w:pPr>
+        <w:pStyle w:val="Ttulo2"/>
+      </w:pPr>
+      <w:bookmarkStart w:id="2" w:name="_Toc119411009"/>
       <w:r>
         <w:t>Acteurs primaires</w:t>
       </w:r>
-    </w:p>
-    <w:p>
-      <w:pPr>
-        <w:pStyle w:val="Titre2"/>
-      </w:pPr>
+      <w:bookmarkEnd w:id="2"/>
+    </w:p>
+    <w:p>
+      <w:pPr>
+        <w:pStyle w:val="Ttulo2"/>
+      </w:pPr>
+      <w:bookmarkStart w:id="3" w:name="_Toc119411010"/>
       <w:r>
         <w:t>Acteurs secondaires</w:t>
       </w:r>
+      <w:bookmarkEnd w:id="3"/>
     </w:p>
     <w:p/>
     <w:p>
@@ -1032,36 +2328,45 @@
     </w:p>
     <w:p>
       <w:pPr>
-        <w:pStyle w:val="Titre1"/>
-      </w:pPr>
+        <w:pStyle w:val="Ttulo1"/>
+      </w:pPr>
+      <w:bookmarkStart w:id="4" w:name="_Toc119411011"/>
       <w:r>
         <w:lastRenderedPageBreak/>
         <w:t>Diagrammes de cas d’utilisation</w:t>
       </w:r>
-    </w:p>
-    <w:p>
-      <w:pPr>
-        <w:pStyle w:val="Titre2"/>
+      <w:bookmarkEnd w:id="4"/>
+    </w:p>
+    <w:p>
+      <w:pPr>
+        <w:pStyle w:val="Ttulo2"/>
         <w:numPr>
           <w:ilvl w:val="0"/>
           <w:numId w:val="4"/>
         </w:numPr>
       </w:pPr>
-      <w:r>
-        <w:t xml:space="preserve">Utilisateur </w:t>
-      </w:r>
-    </w:p>
-    <w:p>
-      <w:pPr>
-        <w:pStyle w:val="Titre2"/>
+      <w:bookmarkStart w:id="5" w:name="_Toc119411012"/>
+      <w:r>
+        <w:t>Utilisateur</w:t>
+      </w:r>
+      <w:bookmarkEnd w:id="5"/>
+      <w:r>
+        <w:t xml:space="preserve"> </w:t>
+      </w:r>
+    </w:p>
+    <w:p>
+      <w:pPr>
+        <w:pStyle w:val="Ttulo2"/>
         <w:numPr>
           <w:ilvl w:val="0"/>
           <w:numId w:val="4"/>
         </w:numPr>
       </w:pPr>
+      <w:bookmarkStart w:id="6" w:name="_Toc119411013"/>
       <w:r>
         <w:t>Administrateur</w:t>
       </w:r>
+      <w:bookmarkEnd w:id="6"/>
       <w:r>
         <w:t xml:space="preserve"> </w:t>
       </w:r>
@@ -1073,36 +2378,42 @@
     </w:p>
     <w:p>
       <w:pPr>
-        <w:pStyle w:val="Titre1"/>
-      </w:pPr>
+        <w:pStyle w:val="Ttulo1"/>
+      </w:pPr>
+      <w:bookmarkStart w:id="7" w:name="_Toc119411014"/>
       <w:r>
         <w:lastRenderedPageBreak/>
         <w:t>Diagramme de classes</w:t>
       </w:r>
-    </w:p>
-    <w:p>
-      <w:pPr>
-        <w:pStyle w:val="Titre2"/>
+      <w:bookmarkEnd w:id="7"/>
+    </w:p>
+    <w:p>
+      <w:pPr>
+        <w:pStyle w:val="Ttulo2"/>
         <w:numPr>
           <w:ilvl w:val="0"/>
           <w:numId w:val="5"/>
         </w:numPr>
       </w:pPr>
+      <w:bookmarkStart w:id="8" w:name="_Toc119411015"/>
       <w:r>
         <w:t>Schéma</w:t>
       </w:r>
-    </w:p>
-    <w:p>
-      <w:pPr>
-        <w:pStyle w:val="Titre2"/>
+      <w:bookmarkEnd w:id="8"/>
+    </w:p>
+    <w:p>
+      <w:pPr>
+        <w:pStyle w:val="Ttulo2"/>
         <w:numPr>
           <w:ilvl w:val="0"/>
           <w:numId w:val="5"/>
         </w:numPr>
       </w:pPr>
+      <w:bookmarkStart w:id="9" w:name="_Toc119411016"/>
       <w:r>
         <w:t>Description et typologie</w:t>
       </w:r>
+      <w:bookmarkEnd w:id="9"/>
     </w:p>
     <w:p>
       <w:pPr>
@@ -1120,11 +2431,114 @@
     </w:p>
     <w:p>
       <w:pPr>
-        <w:pStyle w:val="Titre1"/>
-      </w:pPr>
+        <w:pStyle w:val="Ttulo1"/>
+      </w:pPr>
+      <w:bookmarkStart w:id="10" w:name="_Toc119411017"/>
       <w:r>
         <w:lastRenderedPageBreak/>
         <w:t>Diagrammes de séquence</w:t>
+      </w:r>
+      <w:bookmarkEnd w:id="10"/>
+    </w:p>
+    <w:p>
+      <w:pPr>
+        <w:pStyle w:val="Ttulo2"/>
+        <w:numPr>
+          <w:ilvl w:val="0"/>
+          <w:numId w:val="7"/>
+        </w:numPr>
+      </w:pPr>
+      <w:bookmarkStart w:id="11" w:name="_Toc119411018"/>
+      <w:r>
+        <w:t>Connexion d’un nouvel utilisateur sur le réseau</w:t>
+      </w:r>
+      <w:bookmarkEnd w:id="11"/>
+    </w:p>
+    <w:p>
+      <w:pPr>
+        <w:pStyle w:val="Ttulo2"/>
+      </w:pPr>
+      <w:bookmarkStart w:id="12" w:name="_Toc119411019"/>
+      <w:r>
+        <w:t>Ouverture d’une session de clavardage</w:t>
+      </w:r>
+      <w:bookmarkEnd w:id="12"/>
+      <w:r>
+        <w:t xml:space="preserve"> </w:t>
+      </w:r>
+    </w:p>
+    <w:p>
+      <w:pPr>
+        <w:pStyle w:val="Ttulo2"/>
+      </w:pPr>
+      <w:bookmarkStart w:id="13" w:name="_Toc119411020"/>
+      <w:r>
+        <w:t>Clavardage entre deux utilisateurs</w:t>
+      </w:r>
+      <w:bookmarkEnd w:id="13"/>
+    </w:p>
+    <w:p>
+      <w:pPr>
+        <w:pStyle w:val="Ttulo2"/>
+      </w:pPr>
+      <w:bookmarkStart w:id="14" w:name="_Toc119411021"/>
+      <w:r>
+        <w:t>Fermeture d’une session de clavardage</w:t>
+      </w:r>
+      <w:bookmarkEnd w:id="14"/>
+      <w:r>
+        <w:t xml:space="preserve"> </w:t>
+      </w:r>
+    </w:p>
+    <w:p>
+      <w:pPr>
+        <w:pStyle w:val="Ttulo2"/>
+      </w:pPr>
+      <w:bookmarkStart w:id="15" w:name="_Toc119411022"/>
+      <w:r>
+        <w:t>Déconnexion d’un utilisateur</w:t>
+      </w:r>
+      <w:bookmarkEnd w:id="15"/>
+    </w:p>
+    <w:p>
+      <w:pPr>
+        <w:pStyle w:val="Ttulo2"/>
+      </w:pPr>
+      <w:bookmarkStart w:id="16" w:name="_Toc119411023"/>
+      <w:r>
+        <w:t>Administration du système</w:t>
+      </w:r>
+      <w:bookmarkEnd w:id="16"/>
+      <w:r>
+        <w:t xml:space="preserve"> </w:t>
+      </w:r>
+    </w:p>
+    <w:p/>
+    <w:p>
+      <w:pPr>
+        <w:pStyle w:val="Ttulo2"/>
+        <w:rPr>
+          <w:color w:val="C00000"/>
+          <w:sz w:val="32"/>
+          <w:szCs w:val="32"/>
+        </w:rPr>
+      </w:pPr>
+      <w:r>
+        <w:br w:type="page"/>
+      </w:r>
+    </w:p>
+    <w:p>
+      <w:pPr>
+        <w:pStyle w:val="Ttulo1"/>
+      </w:pPr>
+      <w:bookmarkStart w:id="17" w:name="_Toc119411024"/>
+      <w:r>
+        <w:lastRenderedPageBreak/>
+        <w:t>Diagramme de structure composite</w:t>
+      </w:r>
+      <w:bookmarkEnd w:id="17"/>
+      <w:r>
+        <w:t xml:space="preserve"> </w:t>
       </w:r>
     </w:p>
     <w:p>
@@ -1143,26 +2557,84 @@
     </w:p>
     <w:p>
       <w:pPr>
-        <w:pStyle w:val="Titre1"/>
-      </w:pPr>
+        <w:pStyle w:val="Ttulo1"/>
+      </w:pPr>
+      <w:bookmarkStart w:id="18" w:name="_Toc119411025"/>
       <w:r>
         <w:lastRenderedPageBreak/>
-        <w:t xml:space="preserve">Diagramme de structure composite </w:t>
-      </w:r>
+        <w:t>Diagramme de déploiement</w:t>
+      </w:r>
+      <w:bookmarkEnd w:id="18"/>
+      <w:r>
+        <w:t xml:space="preserve"> </w:t>
+      </w:r>
+    </w:p>
+    <w:p>
+      <w:pPr>
+        <w:rPr>
+          <w:rFonts w:eastAsiaTheme="majorEastAsia" w:cstheme="majorBidi"/>
+          <w:b/>
+          <w:color w:val="C00000"/>
+          <w:sz w:val="32"/>
+          <w:szCs w:val="32"/>
+        </w:rPr>
+      </w:pPr>
       <w:r>
         <w:br w:type="page"/>
       </w:r>
     </w:p>
     <w:p>
       <w:pPr>
-        <w:pStyle w:val="Titre"/>
-      </w:pPr>
-      <w:bookmarkStart w:id="1" w:name="_Toc119319681"/>
+        <w:pStyle w:val="Ttulo1"/>
+      </w:pPr>
+      <w:bookmarkStart w:id="19" w:name="_Toc119411026"/>
+      <w:r>
+        <w:lastRenderedPageBreak/>
+        <w:t>Schéma de la base de données</w:t>
+      </w:r>
+      <w:bookmarkEnd w:id="19"/>
+    </w:p>
+    <w:p>
+      <w:pPr>
+        <w:rPr>
+          <w:rFonts w:eastAsiaTheme="majorEastAsia" w:cstheme="majorBidi"/>
+          <w:b/>
+          <w:color w:val="C00000"/>
+          <w:sz w:val="32"/>
+          <w:szCs w:val="32"/>
+        </w:rPr>
+      </w:pPr>
+      <w:r>
+        <w:br w:type="page"/>
+      </w:r>
+    </w:p>
+    <w:p>
+      <w:pPr>
+        <w:pStyle w:val="Ttulo1"/>
+      </w:pPr>
+      <w:bookmarkStart w:id="20" w:name="_Toc119411027"/>
+      <w:r>
+        <w:lastRenderedPageBreak/>
+        <w:t>Maquette de l’interface graphique</w:t>
+      </w:r>
+      <w:bookmarkEnd w:id="20"/>
+      <w:r>
+        <w:t xml:space="preserve"> </w:t>
+      </w:r>
+      <w:r>
+        <w:br w:type="page"/>
+      </w:r>
+    </w:p>
+    <w:p>
+      <w:pPr>
+        <w:pStyle w:val="Ttulo"/>
+      </w:pPr>
+      <w:bookmarkStart w:id="21" w:name="_Toc119411028"/>
       <w:r>
         <w:lastRenderedPageBreak/>
         <w:t>Conclusion</w:t>
       </w:r>
-      <w:bookmarkEnd w:id="1"/>
+      <w:bookmarkEnd w:id="21"/>
       <w:r>
         <w:t xml:space="preserve"> </w:t>
       </w:r>
@@ -1208,7 +2680,7 @@
 <w:ftr xmlns:wpc="http://schemas.microsoft.com/office/word/2010/wordprocessingCanvas" xmlns:cx="http://schemas.microsoft.com/office/drawing/2014/chartex" xmlns:cx1="http://schemas.microsoft.com/office/drawing/2015/9/8/chartex" xmlns:cx2="http://schemas.microsoft.com/office/drawing/2015/10/21/chartex" xmlns:cx3="http://schemas.microsoft.com/office/drawing/2016/5/9/chartex" xmlns:cx4="http://schemas.microsoft.com/office/drawing/2016/5/10/chartex" xmlns:cx5="http://schemas.microsoft.com/office/drawing/2016/5/11/chartex" xmlns:cx6="http://schemas.microsoft.com/office/drawing/2016/5/12/chartex" xmlns:cx7="http://schemas.microsoft.com/office/drawing/2016/5/13/chartex" xmlns:cx8="http://schemas.microsoft.com/office/drawing/2016/5/14/chartex" xmlns:mc="http://schemas.openxmlformats.org/markup-compatibility/2006" xmlns:aink="http://schemas.microsoft.com/office/drawing/2016/ink" xmlns:am3d="http://schemas.microsoft.com/office/drawing/2017/model3d" xmlns:o="urn:schemas-microsoft-com:office:office" xmlns:oel="http://schemas.microsoft.com/office/2019/extlst" xmlns:r="http://schemas.openxmlformats.org/officeDocument/2006/relationships" xmlns:m="http://schemas.openxmlformats.org/officeDocument/2006/math" xmlns:v="urn:schemas-microsoft-com:vml" xmlns:wp14="http://schemas.microsoft.com/office/word/2010/wordprocessingDrawing" xmlns:wp="http://schemas.openxmlformats.org/drawingml/2006/wordprocessingDrawing" xmlns:w10="urn:schemas-microsoft-com:office:word" xmlns:w="http://schemas.openxmlformats.org/wordprocessingml/2006/main" xmlns:w14="http://schemas.microsoft.com/office/word/2010/wordml" xmlns:w15="http://schemas.microsoft.com/office/word/2012/wordml" xmlns:w16cex="http://schemas.microsoft.com/office/word/2018/wordml/cex" xmlns:w16cid="http://schemas.microsoft.com/office/word/2016/wordml/cid" xmlns:w16="http://schemas.microsoft.com/office/word/2018/wordml" xmlns:w16sdtdh="http://schemas.microsoft.com/office/word/2020/wordml/sdtdatahash" xmlns:w16se="http://schemas.microsoft.com/office/word/2015/wordml/symex" xmlns:wpg="http://schemas.microsoft.com/office/word/2010/wordprocessingGroup" xmlns:wpi="http://schemas.microsoft.com/office/word/2010/wordprocessingInk" xmlns:wne="http://schemas.microsoft.com/office/word/2006/wordml" xmlns:wps="http://schemas.microsoft.com/office/word/2010/wordprocessingShape" mc:Ignorable="w14 w15 w16se w16cid w16 w16cex w16sdtdh wp14">
   <w:p>
     <w:pPr>
-      <w:pStyle w:val="Pieddepage"/>
+      <w:pStyle w:val="Piedepgina"/>
     </w:pPr>
   </w:p>
 </w:ftr>
@@ -1227,7 +2699,7 @@
     <w:sdtContent>
       <w:p>
         <w:pPr>
-          <w:pStyle w:val="Pieddepage"/>
+          <w:pStyle w:val="Piedepgina"/>
         </w:pPr>
         <w:r>
           <w:rPr>
@@ -1525,7 +2997,7 @@
 <w:hdr xmlns:wpc="http://schemas.microsoft.com/office/word/2010/wordprocessingCanvas" xmlns:cx="http://schemas.microsoft.com/office/drawing/2014/chartex" xmlns:cx1="http://schemas.microsoft.com/office/drawing/2015/9/8/chartex" xmlns:cx2="http://schemas.microsoft.com/office/drawing/2015/10/21/chartex" xmlns:cx3="http://schemas.microsoft.com/office/drawing/2016/5/9/chartex" xmlns:cx4="http://schemas.microsoft.com/office/drawing/2016/5/10/chartex" xmlns:cx5="http://schemas.microsoft.com/office/drawing/2016/5/11/chartex" xmlns:cx6="http://schemas.microsoft.com/office/drawing/2016/5/12/chartex" xmlns:cx7="http://schemas.microsoft.com/office/drawing/2016/5/13/chartex" xmlns:cx8="http://schemas.microsoft.com/office/drawing/2016/5/14/chartex" xmlns:mc="http://schemas.openxmlformats.org/markup-compatibility/2006" xmlns:aink="http://schemas.microsoft.com/office/drawing/2016/ink" xmlns:am3d="http://schemas.microsoft.com/office/drawing/2017/model3d" xmlns:o="urn:schemas-microsoft-com:office:office" xmlns:oel="http://schemas.microsoft.com/office/2019/extlst" xmlns:r="http://schemas.openxmlformats.org/officeDocument/2006/relationships" xmlns:m="http://schemas.openxmlformats.org/officeDocument/2006/math" xmlns:v="urn:schemas-microsoft-com:vml" xmlns:wp14="http://schemas.microsoft.com/office/word/2010/wordprocessingDrawing" xmlns:wp="http://schemas.openxmlformats.org/drawingml/2006/wordprocessingDrawing" xmlns:w10="urn:schemas-microsoft-com:office:word" xmlns:w="http://schemas.openxmlformats.org/wordprocessingml/2006/main" xmlns:w14="http://schemas.microsoft.com/office/word/2010/wordml" xmlns:w15="http://schemas.microsoft.com/office/word/2012/wordml" xmlns:w16cex="http://schemas.microsoft.com/office/word/2018/wordml/cex" xmlns:w16cid="http://schemas.microsoft.com/office/word/2016/wordml/cid" xmlns:w16="http://schemas.microsoft.com/office/word/2018/wordml" xmlns:w16sdtdh="http://schemas.microsoft.com/office/word/2020/wordml/sdtdatahash" xmlns:w16se="http://schemas.microsoft.com/office/word/2015/wordml/symex" xmlns:wpg="http://schemas.microsoft.com/office/word/2010/wordprocessingGroup" xmlns:wpi="http://schemas.microsoft.com/office/word/2010/wordprocessingInk" xmlns:wne="http://schemas.microsoft.com/office/word/2006/wordml" xmlns:wps="http://schemas.microsoft.com/office/word/2010/wordprocessingShape" mc:Ignorable="w14 w15 w16se w16cid w16 w16cex w16sdtdh wp14">
   <w:p>
     <w:pPr>
-      <w:pStyle w:val="En-tte"/>
+      <w:pStyle w:val="Encabezado"/>
     </w:pPr>
     <w:r>
       <w:rPr>
@@ -1596,7 +3068,7 @@
 <w:hdr xmlns:wpc="http://schemas.microsoft.com/office/word/2010/wordprocessingCanvas" xmlns:cx="http://schemas.microsoft.com/office/drawing/2014/chartex" xmlns:cx1="http://schemas.microsoft.com/office/drawing/2015/9/8/chartex" xmlns:cx2="http://schemas.microsoft.com/office/drawing/2015/10/21/chartex" xmlns:cx3="http://schemas.microsoft.com/office/drawing/2016/5/9/chartex" xmlns:cx4="http://schemas.microsoft.com/office/drawing/2016/5/10/chartex" xmlns:cx5="http://schemas.microsoft.com/office/drawing/2016/5/11/chartex" xmlns:cx6="http://schemas.microsoft.com/office/drawing/2016/5/12/chartex" xmlns:cx7="http://schemas.microsoft.com/office/drawing/2016/5/13/chartex" xmlns:cx8="http://schemas.microsoft.com/office/drawing/2016/5/14/chartex" xmlns:mc="http://schemas.openxmlformats.org/markup-compatibility/2006" xmlns:aink="http://schemas.microsoft.com/office/drawing/2016/ink" xmlns:am3d="http://schemas.microsoft.com/office/drawing/2017/model3d" xmlns:o="urn:schemas-microsoft-com:office:office" xmlns:oel="http://schemas.microsoft.com/office/2019/extlst" xmlns:r="http://schemas.openxmlformats.org/officeDocument/2006/relationships" xmlns:m="http://schemas.openxmlformats.org/officeDocument/2006/math" xmlns:v="urn:schemas-microsoft-com:vml" xmlns:wp14="http://schemas.microsoft.com/office/word/2010/wordprocessingDrawing" xmlns:wp="http://schemas.openxmlformats.org/drawingml/2006/wordprocessingDrawing" xmlns:w10="urn:schemas-microsoft-com:office:word" xmlns:w="http://schemas.openxmlformats.org/wordprocessingml/2006/main" xmlns:w14="http://schemas.microsoft.com/office/word/2010/wordml" xmlns:w15="http://schemas.microsoft.com/office/word/2012/wordml" xmlns:w16cex="http://schemas.microsoft.com/office/word/2018/wordml/cex" xmlns:w16cid="http://schemas.microsoft.com/office/word/2016/wordml/cid" xmlns:w16="http://schemas.microsoft.com/office/word/2018/wordml" xmlns:w16sdtdh="http://schemas.microsoft.com/office/word/2020/wordml/sdtdatahash" xmlns:w16se="http://schemas.microsoft.com/office/word/2015/wordml/symex" xmlns:wpg="http://schemas.microsoft.com/office/word/2010/wordprocessingGroup" xmlns:wpi="http://schemas.microsoft.com/office/word/2010/wordprocessingInk" xmlns:wne="http://schemas.microsoft.com/office/word/2006/wordml" xmlns:wps="http://schemas.microsoft.com/office/word/2010/wordprocessingShape" mc:Ignorable="w14 w15 w16se w16cid w16 w16cex w16sdtdh wp14">
   <w:p>
     <w:pPr>
-      <w:pStyle w:val="En-tte"/>
+      <w:pStyle w:val="Encabezado"/>
     </w:pPr>
   </w:p>
 </w:hdr>
@@ -1611,7 +3083,7 @@
     <w:lvl w:ilvl="0" w:tplc="4F4CAFBC">
       <w:start w:val="1"/>
       <w:numFmt w:val="upperRoman"/>
-      <w:pStyle w:val="Titre1"/>
+      <w:pStyle w:val="Ttulo1"/>
       <w:lvlText w:val="%1."/>
       <w:lvlJc w:val="right"/>
       <w:pPr>
@@ -1698,7 +3170,7 @@
     <w:lvl w:ilvl="0" w:tplc="6724348E">
       <w:start w:val="1"/>
       <w:numFmt w:val="decimal"/>
-      <w:pStyle w:val="Titre2"/>
+      <w:pStyle w:val="Ttulo2"/>
       <w:lvlText w:val="%1."/>
       <w:lvlJc w:val="left"/>
       <w:pPr>
@@ -1785,7 +3257,7 @@
     <w:lvl w:ilvl="0" w:tplc="DF347DFA">
       <w:start w:val="1"/>
       <w:numFmt w:val="lowerRoman"/>
-      <w:pStyle w:val="Titre3"/>
+      <w:pStyle w:val="Ttulo3"/>
       <w:lvlText w:val="%1."/>
       <w:lvlJc w:val="right"/>
       <w:pPr>
@@ -1881,6 +3353,18 @@
     </w:lvlOverride>
   </w:num>
   <w:num w:numId="5" w16cid:durableId="933511784">
+    <w:abstractNumId w:val="1"/>
+    <w:lvlOverride w:ilvl="0">
+      <w:startOverride w:val="1"/>
+    </w:lvlOverride>
+  </w:num>
+  <w:num w:numId="6" w16cid:durableId="551963420">
+    <w:abstractNumId w:val="1"/>
+    <w:lvlOverride w:ilvl="0">
+      <w:startOverride w:val="1"/>
+    </w:lvlOverride>
+  </w:num>
+  <w:num w:numId="7" w16cid:durableId="1683314317">
     <w:abstractNumId w:val="1"/>
     <w:lvlOverride w:ilvl="0">
       <w:startOverride w:val="1"/>
@@ -2292,11 +3776,11 @@
       <w:rFonts w:ascii="Montserrat" w:hAnsi="Montserrat"/>
     </w:rPr>
   </w:style>
-  <w:style w:type="paragraph" w:styleId="Titre1">
+  <w:style w:type="paragraph" w:styleId="Ttulo1">
     <w:name w:val="heading 1"/>
     <w:basedOn w:val="Normal"/>
-    <w:next w:val="Titre2"/>
-    <w:link w:val="Titre1Car"/>
+    <w:next w:val="Ttulo2"/>
+    <w:link w:val="Ttulo1Car"/>
     <w:uiPriority w:val="9"/>
     <w:qFormat/>
     <w:rsid w:val="00BB1920"/>
@@ -2317,11 +3801,11 @@
       <w:szCs w:val="32"/>
     </w:rPr>
   </w:style>
-  <w:style w:type="paragraph" w:styleId="Titre2">
+  <w:style w:type="paragraph" w:styleId="Ttulo2">
     <w:name w:val="heading 2"/>
     <w:basedOn w:val="Normal"/>
     <w:next w:val="Normal"/>
-    <w:link w:val="Titre2Car"/>
+    <w:link w:val="Ttulo2Car"/>
     <w:uiPriority w:val="9"/>
     <w:unhideWhenUsed/>
     <w:qFormat/>
@@ -2343,11 +3827,11 @@
       <w:szCs w:val="26"/>
     </w:rPr>
   </w:style>
-  <w:style w:type="paragraph" w:styleId="Titre3">
+  <w:style w:type="paragraph" w:styleId="Ttulo3">
     <w:name w:val="heading 3"/>
     <w:basedOn w:val="Normal"/>
     <w:next w:val="Normal"/>
-    <w:link w:val="Titre3Car"/>
+    <w:link w:val="Ttulo3Car"/>
     <w:uiPriority w:val="9"/>
     <w:unhideWhenUsed/>
     <w:qFormat/>
@@ -2370,13 +3854,13 @@
       <w:szCs w:val="24"/>
     </w:rPr>
   </w:style>
-  <w:style w:type="character" w:default="1" w:styleId="Policepardfaut">
+  <w:style w:type="character" w:default="1" w:styleId="Fuentedeprrafopredeter">
     <w:name w:val="Default Paragraph Font"/>
     <w:uiPriority w:val="1"/>
     <w:semiHidden/>
     <w:unhideWhenUsed/>
   </w:style>
-  <w:style w:type="table" w:default="1" w:styleId="TableauNormal">
+  <w:style w:type="table" w:default="1" w:styleId="Tablanormal">
     <w:name w:val="Normal Table"/>
     <w:uiPriority w:val="99"/>
     <w:semiHidden/>
@@ -2391,16 +3875,16 @@
       </w:tblCellMar>
     </w:tblPr>
   </w:style>
-  <w:style w:type="numbering" w:default="1" w:styleId="Aucuneliste">
+  <w:style w:type="numbering" w:default="1" w:styleId="Sinlista">
     <w:name w:val="No List"/>
     <w:uiPriority w:val="99"/>
     <w:semiHidden/>
     <w:unhideWhenUsed/>
   </w:style>
-  <w:style w:type="paragraph" w:styleId="En-tte">
+  <w:style w:type="paragraph" w:styleId="Encabezado">
     <w:name w:val="header"/>
     <w:basedOn w:val="Normal"/>
-    <w:link w:val="En-tteCar"/>
+    <w:link w:val="EncabezadoCar"/>
     <w:uiPriority w:val="99"/>
     <w:unhideWhenUsed/>
     <w:rsid w:val="00B639B1"/>
@@ -2412,17 +3896,17 @@
       <w:spacing w:after="0" w:line="240" w:lineRule="auto"/>
     </w:pPr>
   </w:style>
-  <w:style w:type="character" w:customStyle="1" w:styleId="En-tteCar">
-    <w:name w:val="En-tête Car"/>
-    <w:basedOn w:val="Policepardfaut"/>
-    <w:link w:val="En-tte"/>
+  <w:style w:type="character" w:customStyle="1" w:styleId="EncabezadoCar">
+    <w:name w:val="Encabezado Car"/>
+    <w:basedOn w:val="Fuentedeprrafopredeter"/>
+    <w:link w:val="Encabezado"/>
     <w:uiPriority w:val="99"/>
     <w:rsid w:val="00B639B1"/>
   </w:style>
-  <w:style w:type="paragraph" w:styleId="Pieddepage">
+  <w:style w:type="paragraph" w:styleId="Piedepgina">
     <w:name w:val="footer"/>
     <w:basedOn w:val="Normal"/>
-    <w:link w:val="PieddepageCar"/>
+    <w:link w:val="PiedepginaCar"/>
     <w:uiPriority w:val="99"/>
     <w:unhideWhenUsed/>
     <w:rsid w:val="00B639B1"/>
@@ -2434,17 +3918,17 @@
       <w:spacing w:after="0" w:line="240" w:lineRule="auto"/>
     </w:pPr>
   </w:style>
-  <w:style w:type="character" w:customStyle="1" w:styleId="PieddepageCar">
-    <w:name w:val="Pied de page Car"/>
-    <w:basedOn w:val="Policepardfaut"/>
-    <w:link w:val="Pieddepage"/>
+  <w:style w:type="character" w:customStyle="1" w:styleId="PiedepginaCar">
+    <w:name w:val="Pie de página Car"/>
+    <w:basedOn w:val="Fuentedeprrafopredeter"/>
+    <w:link w:val="Piedepgina"/>
     <w:uiPriority w:val="99"/>
     <w:rsid w:val="00B639B1"/>
   </w:style>
-  <w:style w:type="character" w:customStyle="1" w:styleId="Titre1Car">
-    <w:name w:val="Titre 1 Car"/>
-    <w:basedOn w:val="Policepardfaut"/>
-    <w:link w:val="Titre1"/>
+  <w:style w:type="character" w:customStyle="1" w:styleId="Ttulo1Car">
+    <w:name w:val="Título 1 Car"/>
+    <w:basedOn w:val="Fuentedeprrafopredeter"/>
+    <w:link w:val="Ttulo1"/>
     <w:uiPriority w:val="9"/>
     <w:rsid w:val="00BB1920"/>
     <w:rPr>
@@ -2455,7 +3939,7 @@
       <w:szCs w:val="32"/>
     </w:rPr>
   </w:style>
-  <w:style w:type="paragraph" w:styleId="Sansinterligne">
+  <w:style w:type="paragraph" w:styleId="Sinespaciado">
     <w:name w:val="No Spacing"/>
     <w:uiPriority w:val="1"/>
     <w:qFormat/>
@@ -2464,10 +3948,10 @@
       <w:spacing w:after="0" w:line="240" w:lineRule="auto"/>
     </w:pPr>
   </w:style>
-  <w:style w:type="character" w:customStyle="1" w:styleId="Titre2Car">
-    <w:name w:val="Titre 2 Car"/>
-    <w:basedOn w:val="Policepardfaut"/>
-    <w:link w:val="Titre2"/>
+  <w:style w:type="character" w:customStyle="1" w:styleId="Ttulo2Car">
+    <w:name w:val="Título 2 Car"/>
+    <w:basedOn w:val="Fuentedeprrafopredeter"/>
+    <w:link w:val="Ttulo2"/>
     <w:uiPriority w:val="9"/>
     <w:rsid w:val="00375E5E"/>
     <w:rPr>
@@ -2478,7 +3962,7 @@
       <w:szCs w:val="26"/>
     </w:rPr>
   </w:style>
-  <w:style w:type="paragraph" w:styleId="TM1">
+  <w:style w:type="paragraph" w:styleId="TDC1">
     <w:name w:val="toc 1"/>
     <w:basedOn w:val="Normal"/>
     <w:next w:val="Normal"/>
@@ -2490,7 +3974,7 @@
       <w:spacing w:after="100"/>
     </w:pPr>
   </w:style>
-  <w:style w:type="paragraph" w:styleId="TM2">
+  <w:style w:type="paragraph" w:styleId="TDC2">
     <w:name w:val="toc 2"/>
     <w:basedOn w:val="Normal"/>
     <w:next w:val="Normal"/>
@@ -2503,9 +3987,9 @@
       <w:ind w:left="220"/>
     </w:pPr>
   </w:style>
-  <w:style w:type="character" w:styleId="Lienhypertexte">
+  <w:style w:type="character" w:styleId="Hipervnculo">
     <w:name w:val="Hyperlink"/>
-    <w:basedOn w:val="Policepardfaut"/>
+    <w:basedOn w:val="Fuentedeprrafopredeter"/>
     <w:uiPriority w:val="99"/>
     <w:unhideWhenUsed/>
     <w:rsid w:val="00787FEC"/>
@@ -2514,11 +3998,11 @@
       <w:u w:val="single"/>
     </w:rPr>
   </w:style>
-  <w:style w:type="paragraph" w:styleId="Titre">
+  <w:style w:type="paragraph" w:styleId="Ttulo">
     <w:name w:val="Title"/>
     <w:basedOn w:val="Normal"/>
     <w:next w:val="Normal"/>
-    <w:link w:val="TitreCar"/>
+    <w:link w:val="TtuloCar"/>
     <w:uiPriority w:val="10"/>
     <w:qFormat/>
     <w:rsid w:val="00BB1920"/>
@@ -2536,10 +4020,10 @@
       <w:szCs w:val="56"/>
     </w:rPr>
   </w:style>
-  <w:style w:type="character" w:customStyle="1" w:styleId="TitreCar">
-    <w:name w:val="Titre Car"/>
-    <w:basedOn w:val="Policepardfaut"/>
-    <w:link w:val="Titre"/>
+  <w:style w:type="character" w:customStyle="1" w:styleId="TtuloCar">
+    <w:name w:val="Título Car"/>
+    <w:basedOn w:val="Fuentedeprrafopredeter"/>
+    <w:link w:val="Ttulo"/>
     <w:uiPriority w:val="10"/>
     <w:rsid w:val="00BB1920"/>
     <w:rPr>
@@ -2552,10 +4036,10 @@
       <w:szCs w:val="56"/>
     </w:rPr>
   </w:style>
-  <w:style w:type="character" w:customStyle="1" w:styleId="Titre3Car">
-    <w:name w:val="Titre 3 Car"/>
-    <w:basedOn w:val="Policepardfaut"/>
-    <w:link w:val="Titre3"/>
+  <w:style w:type="character" w:customStyle="1" w:styleId="Ttulo3Car">
+    <w:name w:val="Título 3 Car"/>
+    <w:basedOn w:val="Fuentedeprrafopredeter"/>
+    <w:link w:val="Ttulo3"/>
     <w:uiPriority w:val="9"/>
     <w:rsid w:val="00375E5E"/>
     <w:rPr>
@@ -2566,7 +4050,7 @@
       <w:szCs w:val="24"/>
     </w:rPr>
   </w:style>
-  <w:style w:type="paragraph" w:styleId="TM3">
+  <w:style w:type="paragraph" w:styleId="TDC3">
     <w:name w:val="toc 3"/>
     <w:basedOn w:val="Normal"/>
     <w:next w:val="Normal"/>

</xml_diff>